<commit_message>
add Activity diagram image and UML easy version
</commit_message>
<xml_diff>
--- a/Mountain_Path_report.docx
+++ b/Mountain_Path_report.docx
@@ -1,6 +1,6 @@
 
 <file path=word/document.xml><?xml version="1.0" encoding="utf-8"?>
-<w:document xmlns:wpc="http://schemas.microsoft.com/office/word/2010/wordprocessingCanvas" xmlns:cx="http://schemas.microsoft.com/office/drawing/2014/chartex" xmlns:cx1="http://schemas.microsoft.com/office/drawing/2015/9/8/chartex" xmlns:cx2="http://schemas.microsoft.com/office/drawing/2015/10/21/chartex" xmlns:cx3="http://schemas.microsoft.com/office/drawing/2016/5/9/chartex" xmlns:cx4="http://schemas.microsoft.com/office/drawing/2016/5/10/chartex" xmlns:cx5="http://schemas.microsoft.com/office/drawing/2016/5/11/chartex" xmlns:mc="http://schemas.openxmlformats.org/markup-compatibility/2006" xmlns:o="urn:schemas-microsoft-com:office:office" xmlns:r="http://schemas.openxmlformats.org/officeDocument/2006/relationships" xmlns:m="http://schemas.openxmlformats.org/officeDocument/2006/math" xmlns:v="urn:schemas-microsoft-com:vml" xmlns:wp14="http://schemas.microsoft.com/office/word/2010/wordprocessingDrawing" xmlns:wp="http://schemas.openxmlformats.org/drawingml/2006/wordprocessingDrawing" xmlns:w10="urn:schemas-microsoft-com:office:word" xmlns:w="http://schemas.openxmlformats.org/wordprocessingml/2006/main" xmlns:w14="http://schemas.microsoft.com/office/word/2010/wordml" xmlns:w15="http://schemas.microsoft.com/office/word/2012/wordml" xmlns:w16se="http://schemas.microsoft.com/office/word/2015/wordml/symex" xmlns:wpg="http://schemas.microsoft.com/office/word/2010/wordprocessingGroup" xmlns:wpi="http://schemas.microsoft.com/office/word/2010/wordprocessingInk" xmlns:wne="http://schemas.microsoft.com/office/word/2006/wordml" xmlns:wps="http://schemas.microsoft.com/office/word/2010/wordprocessingShape" mc:Ignorable="w14 w15 w16se wp14">
+<w:document xmlns:wpc="http://schemas.microsoft.com/office/word/2010/wordprocessingCanvas" xmlns:mo="http://schemas.microsoft.com/office/mac/office/2008/main" xmlns:mc="http://schemas.openxmlformats.org/markup-compatibility/2006" xmlns:mv="urn:schemas-microsoft-com:mac:vml" xmlns:o="urn:schemas-microsoft-com:office:office" xmlns:r="http://schemas.openxmlformats.org/officeDocument/2006/relationships" xmlns:m="http://schemas.openxmlformats.org/officeDocument/2006/math" xmlns:v="urn:schemas-microsoft-com:vml" xmlns:wp14="http://schemas.microsoft.com/office/word/2010/wordprocessingDrawing" xmlns:wp="http://schemas.openxmlformats.org/drawingml/2006/wordprocessingDrawing" xmlns:w10="urn:schemas-microsoft-com:office:word" xmlns:w="http://schemas.openxmlformats.org/wordprocessingml/2006/main" xmlns:w14="http://schemas.microsoft.com/office/word/2010/wordml" xmlns:w15="http://schemas.microsoft.com/office/word/2012/wordml" xmlns:wpg="http://schemas.microsoft.com/office/word/2010/wordprocessingGroup" xmlns:wpi="http://schemas.microsoft.com/office/word/2010/wordprocessingInk" xmlns:wne="http://schemas.microsoft.com/office/word/2006/wordml" xmlns:wps="http://schemas.microsoft.com/office/word/2010/wordprocessingShape" mc:Ignorable="w14 w15 wp14">
   <w:body>
     <w:p>
       <w:pPr>
@@ -81,7 +81,23 @@
           <w:sz w:val="28"/>
           <w:szCs w:val="32"/>
         </w:rPr>
-        <w:t>During the work we talking with others all the time and try to use Git to make us work easier</w:t>
+        <w:t xml:space="preserve">During the work we talking with others all the time and try to use </w:t>
+      </w:r>
+      <w:proofErr w:type="spellStart"/>
+      <w:r>
+        <w:rPr>
+          <w:sz w:val="28"/>
+          <w:szCs w:val="32"/>
+        </w:rPr>
+        <w:t>Git</w:t>
+      </w:r>
+      <w:proofErr w:type="spellEnd"/>
+      <w:r>
+        <w:rPr>
+          <w:sz w:val="28"/>
+          <w:szCs w:val="32"/>
+        </w:rPr>
+        <w:t xml:space="preserve"> to make us work easier</w:t>
       </w:r>
       <w:r>
         <w:rPr>
@@ -97,8 +113,9 @@
       <w:pPr>
         <w:spacing w:line="480" w:lineRule="auto"/>
         <w:rPr>
-          <w:sz w:val="28"/>
-          <w:szCs w:val="32"/>
+          <w:rFonts w:cs="Angsana New"/>
+          <w:sz w:val="28"/>
+          <w:szCs w:val="28"/>
         </w:rPr>
       </w:pPr>
       <w:r>
@@ -176,75 +193,273 @@
     </w:p>
     <w:p>
       <w:pPr>
+        <w:widowControl w:val="0"/>
+        <w:autoSpaceDE w:val="0"/>
+        <w:autoSpaceDN w:val="0"/>
+        <w:adjustRightInd w:val="0"/>
         <w:spacing w:line="480" w:lineRule="auto"/>
-        <w:rPr>
-          <w:sz w:val="28"/>
-          <w:szCs w:val="32"/>
-        </w:rPr>
-      </w:pPr>
-    </w:p>
-    <w:p>
-      <w:pPr>
+        <w:jc w:val="right"/>
+        <w:rPr>
+          <w:rFonts w:cs="AppleSystemUIFont"/>
+          <w:color w:val="353535"/>
+          <w:sz w:val="28"/>
+          <w:szCs w:val="26"/>
+        </w:rPr>
+      </w:pPr>
+    </w:p>
+    <w:p>
+      <w:pPr>
+        <w:widowControl w:val="0"/>
+        <w:autoSpaceDE w:val="0"/>
+        <w:autoSpaceDN w:val="0"/>
+        <w:adjustRightInd w:val="0"/>
         <w:spacing w:line="480" w:lineRule="auto"/>
-        <w:rPr>
-          <w:sz w:val="28"/>
-          <w:szCs w:val="32"/>
-        </w:rPr>
-      </w:pPr>
-    </w:p>
-    <w:p>
-      <w:pPr>
+        <w:jc w:val="right"/>
+        <w:rPr>
+          <w:rFonts w:cs="AppleSystemUIFont"/>
+          <w:color w:val="353535"/>
+          <w:sz w:val="28"/>
+          <w:szCs w:val="26"/>
+        </w:rPr>
+      </w:pPr>
+    </w:p>
+    <w:p>
+      <w:pPr>
+        <w:widowControl w:val="0"/>
+        <w:autoSpaceDE w:val="0"/>
+        <w:autoSpaceDN w:val="0"/>
+        <w:adjustRightInd w:val="0"/>
         <w:spacing w:line="480" w:lineRule="auto"/>
-        <w:rPr>
-          <w:sz w:val="28"/>
-          <w:szCs w:val="32"/>
-        </w:rPr>
-      </w:pPr>
-    </w:p>
-    <w:p>
-      <w:pPr>
+        <w:jc w:val="right"/>
+        <w:rPr>
+          <w:rFonts w:cs="AppleSystemUIFont"/>
+          <w:color w:val="353535"/>
+          <w:sz w:val="28"/>
+          <w:szCs w:val="26"/>
+        </w:rPr>
+      </w:pPr>
+    </w:p>
+    <w:p>
+      <w:pPr>
+        <w:widowControl w:val="0"/>
+        <w:autoSpaceDE w:val="0"/>
+        <w:autoSpaceDN w:val="0"/>
+        <w:adjustRightInd w:val="0"/>
         <w:spacing w:line="480" w:lineRule="auto"/>
-        <w:rPr>
-          <w:sz w:val="28"/>
-          <w:szCs w:val="32"/>
-        </w:rPr>
-      </w:pPr>
-    </w:p>
-    <w:p>
-      <w:pPr>
+        <w:jc w:val="right"/>
+        <w:rPr>
+          <w:rFonts w:cs="AppleSystemUIFont"/>
+          <w:color w:val="353535"/>
+          <w:sz w:val="28"/>
+          <w:szCs w:val="26"/>
+        </w:rPr>
+      </w:pPr>
+    </w:p>
+    <w:p>
+      <w:pPr>
+        <w:widowControl w:val="0"/>
+        <w:autoSpaceDE w:val="0"/>
+        <w:autoSpaceDN w:val="0"/>
+        <w:adjustRightInd w:val="0"/>
         <w:spacing w:line="480" w:lineRule="auto"/>
-        <w:rPr>
-          <w:sz w:val="28"/>
-          <w:szCs w:val="32"/>
-        </w:rPr>
-      </w:pPr>
-    </w:p>
-    <w:p>
-      <w:pPr>
+        <w:ind w:left="4320"/>
+        <w:rPr>
+          <w:rFonts w:cs="AppleSystemUIFont"/>
+          <w:color w:val="353535"/>
+          <w:sz w:val="28"/>
+          <w:szCs w:val="26"/>
+        </w:rPr>
+      </w:pPr>
+      <w:proofErr w:type="spellStart"/>
+      <w:proofErr w:type="gramStart"/>
+      <w:r>
+        <w:rPr>
+          <w:rFonts w:cs="AppleSystemUIFont"/>
+          <w:color w:val="353535"/>
+          <w:sz w:val="28"/>
+          <w:szCs w:val="26"/>
+        </w:rPr>
+        <w:t>Mr.Jirachai</w:t>
+      </w:r>
+      <w:proofErr w:type="spellEnd"/>
+      <w:proofErr w:type="gramEnd"/>
+      <w:r>
+        <w:rPr>
+          <w:rFonts w:cs="AppleSystemUIFont"/>
+          <w:color w:val="353535"/>
+          <w:sz w:val="28"/>
+          <w:szCs w:val="26"/>
+        </w:rPr>
+        <w:t xml:space="preserve"> </w:t>
+      </w:r>
+      <w:proofErr w:type="spellStart"/>
+      <w:r>
+        <w:rPr>
+          <w:rFonts w:cs="AppleSystemUIFont"/>
+          <w:color w:val="353535"/>
+          <w:sz w:val="28"/>
+          <w:szCs w:val="26"/>
+        </w:rPr>
+        <w:t>Chansivanon</w:t>
+      </w:r>
+      <w:proofErr w:type="spellEnd"/>
+      <w:r>
+        <w:rPr>
+          <w:rFonts w:cs="AppleSystemUIFont"/>
+          <w:color w:val="353535"/>
+          <w:sz w:val="28"/>
+          <w:szCs w:val="26"/>
+        </w:rPr>
+        <w:t xml:space="preserve">  </w:t>
+      </w:r>
+      <w:r>
+        <w:rPr>
+          <w:rFonts w:cs="AppleSystemUIFont"/>
+          <w:color w:val="353535"/>
+          <w:sz w:val="28"/>
+          <w:szCs w:val="26"/>
+        </w:rPr>
+        <w:t xml:space="preserve">   </w:t>
+      </w:r>
+      <w:r>
+        <w:rPr>
+          <w:rFonts w:cs="AppleSystemUIFont"/>
+          <w:color w:val="353535"/>
+          <w:sz w:val="28"/>
+          <w:szCs w:val="26"/>
+        </w:rPr>
+        <w:t>58130500204</w:t>
+      </w:r>
+    </w:p>
+    <w:p>
+      <w:pPr>
+        <w:widowControl w:val="0"/>
+        <w:autoSpaceDE w:val="0"/>
+        <w:autoSpaceDN w:val="0"/>
+        <w:adjustRightInd w:val="0"/>
         <w:spacing w:line="480" w:lineRule="auto"/>
-        <w:rPr>
-          <w:sz w:val="28"/>
-          <w:szCs w:val="32"/>
-        </w:rPr>
-      </w:pPr>
+        <w:ind w:left="3600" w:firstLine="720"/>
+        <w:rPr>
+          <w:rFonts w:cs="AppleSystemUIFont"/>
+          <w:color w:val="353535"/>
+          <w:sz w:val="28"/>
+          <w:szCs w:val="26"/>
+        </w:rPr>
+      </w:pPr>
+      <w:bookmarkStart w:id="0" w:name="_GoBack"/>
+      <w:bookmarkEnd w:id="0"/>
+      <w:proofErr w:type="spellStart"/>
+      <w:proofErr w:type="gramStart"/>
+      <w:r>
+        <w:rPr>
+          <w:rFonts w:cs="AppleSystemUIFont"/>
+          <w:color w:val="353535"/>
+          <w:sz w:val="28"/>
+          <w:szCs w:val="26"/>
+        </w:rPr>
+        <w:t>Mr.Suppawit</w:t>
+      </w:r>
+      <w:proofErr w:type="spellEnd"/>
+      <w:proofErr w:type="gramEnd"/>
+      <w:r>
+        <w:rPr>
+          <w:rFonts w:cs="AppleSystemUIFont"/>
+          <w:color w:val="353535"/>
+          <w:sz w:val="28"/>
+          <w:szCs w:val="26"/>
+        </w:rPr>
+        <w:t xml:space="preserve"> </w:t>
+      </w:r>
+      <w:proofErr w:type="spellStart"/>
+      <w:r>
+        <w:rPr>
+          <w:rFonts w:cs="AppleSystemUIFont"/>
+          <w:color w:val="353535"/>
+          <w:sz w:val="28"/>
+          <w:szCs w:val="26"/>
+        </w:rPr>
+        <w:t>Satitsongtam</w:t>
+      </w:r>
+      <w:proofErr w:type="spellEnd"/>
+      <w:r>
+        <w:rPr>
+          <w:rFonts w:cs="AppleSystemUIFont"/>
+          <w:color w:val="353535"/>
+          <w:sz w:val="28"/>
+          <w:szCs w:val="26"/>
+        </w:rPr>
+        <w:t xml:space="preserve"> 58130500237</w:t>
+      </w:r>
     </w:p>
     <w:p>
       <w:pPr>
         <w:spacing w:line="480" w:lineRule="auto"/>
-        <w:rPr>
-          <w:sz w:val="28"/>
-          <w:szCs w:val="32"/>
-        </w:rPr>
-      </w:pPr>
-    </w:p>
-    <w:p>
-      <w:pPr>
-        <w:spacing w:line="480" w:lineRule="auto"/>
-        <w:rPr>
-          <w:sz w:val="28"/>
-          <w:szCs w:val="32"/>
-        </w:rPr>
-      </w:pPr>
+        <w:ind w:left="3600" w:firstLine="720"/>
+        <w:rPr>
+          <w:sz w:val="28"/>
+          <w:szCs w:val="32"/>
+        </w:rPr>
+      </w:pPr>
+      <w:proofErr w:type="spellStart"/>
+      <w:proofErr w:type="gramStart"/>
+      <w:r>
+        <w:rPr>
+          <w:rFonts w:cs="AppleSystemUIFont"/>
+          <w:color w:val="353535"/>
+          <w:sz w:val="28"/>
+          <w:szCs w:val="26"/>
+        </w:rPr>
+        <w:t>Ms.Apichaya</w:t>
+      </w:r>
+      <w:proofErr w:type="spellEnd"/>
+      <w:proofErr w:type="gramEnd"/>
+      <w:r>
+        <w:rPr>
+          <w:rFonts w:cs="AppleSystemUIFont"/>
+          <w:color w:val="353535"/>
+          <w:sz w:val="28"/>
+          <w:szCs w:val="26"/>
+        </w:rPr>
+        <w:t xml:space="preserve"> </w:t>
+      </w:r>
+      <w:proofErr w:type="spellStart"/>
+      <w:r>
+        <w:rPr>
+          <w:rFonts w:cs="AppleSystemUIFont"/>
+          <w:color w:val="353535"/>
+          <w:sz w:val="28"/>
+          <w:szCs w:val="26"/>
+        </w:rPr>
+        <w:t>Senathong</w:t>
+      </w:r>
+      <w:proofErr w:type="spellEnd"/>
+      <w:r>
+        <w:rPr>
+          <w:rFonts w:cs="AppleSystemUIFont"/>
+          <w:color w:val="353535"/>
+          <w:sz w:val="28"/>
+          <w:szCs w:val="26"/>
+        </w:rPr>
+        <w:t xml:space="preserve"> </w:t>
+      </w:r>
+      <w:r>
+        <w:rPr>
+          <w:rFonts w:cs="AppleSystemUIFont"/>
+          <w:color w:val="353535"/>
+          <w:sz w:val="28"/>
+          <w:szCs w:val="26"/>
+        </w:rPr>
+        <w:t xml:space="preserve">     </w:t>
+      </w:r>
+      <w:r>
+        <w:rPr>
+          <w:rFonts w:cs="AppleSystemUIFont"/>
+          <w:color w:val="353535"/>
+          <w:sz w:val="28"/>
+          <w:szCs w:val="26"/>
+        </w:rPr>
+        <w:t>58130500256</w:t>
+      </w:r>
     </w:p>
     <w:p>
       <w:pPr>
@@ -259,6 +474,7 @@
           <w:sz w:val="32"/>
           <w:szCs w:val="36"/>
         </w:rPr>
+        <w:lastRenderedPageBreak/>
         <w:t>Diagram</w:t>
       </w:r>
     </w:p>
@@ -523,6 +739,7 @@
           <w:sz w:val="28"/>
           <w:szCs w:val="32"/>
         </w:rPr>
+        <w:lastRenderedPageBreak/>
         <w:drawing>
           <wp:anchor distT="0" distB="0" distL="114300" distR="114300" simplePos="0" relativeHeight="251659264" behindDoc="1" locked="0" layoutInCell="1" allowOverlap="1" wp14:anchorId="7D1E03A6" wp14:editId="037EE59B">
             <wp:simplePos x="0" y="0"/>
@@ -922,6 +1139,7 @@
           <w:sz w:val="28"/>
           <w:szCs w:val="32"/>
         </w:rPr>
+        <w:lastRenderedPageBreak/>
         <w:t>Activity Diagram</w:t>
       </w:r>
     </w:p>
@@ -1314,6 +1532,7 @@
           <w:sz w:val="28"/>
           <w:szCs w:val="32"/>
         </w:rPr>
+        <w:lastRenderedPageBreak/>
         <w:t>Sequence Diagram</w:t>
       </w:r>
     </w:p>
@@ -1332,6 +1551,38 @@
           <w:szCs w:val="32"/>
         </w:rPr>
       </w:pPr>
+    </w:p>
+    <w:p>
+      <w:pPr>
+        <w:rPr>
+          <w:sz w:val="28"/>
+          <w:szCs w:val="32"/>
+        </w:rPr>
+      </w:pPr>
+    </w:p>
+    <w:p>
+      <w:pPr>
+        <w:rPr>
+          <w:sz w:val="28"/>
+          <w:szCs w:val="32"/>
+        </w:rPr>
+      </w:pPr>
+    </w:p>
+    <w:p>
+      <w:pPr>
+        <w:rPr>
+          <w:sz w:val="28"/>
+          <w:szCs w:val="32"/>
+        </w:rPr>
+      </w:pPr>
+    </w:p>
+    <w:p>
+      <w:pPr>
+        <w:rPr>
+          <w:sz w:val="28"/>
+          <w:szCs w:val="32"/>
+        </w:rPr>
+      </w:pPr>
       <w:r>
         <w:rPr>
           <w:noProof/>
@@ -1339,9 +1590,17 @@
           <w:szCs w:val="32"/>
         </w:rPr>
         <w:drawing>
-          <wp:inline distT="0" distB="0" distL="0" distR="0" wp14:anchorId="06C02CD6" wp14:editId="1584B442">
+          <wp:anchor distT="0" distB="0" distL="114300" distR="114300" simplePos="0" relativeHeight="251662336" behindDoc="1" locked="0" layoutInCell="1" allowOverlap="1" wp14:anchorId="0C8C10B4" wp14:editId="7C9B2455">
+            <wp:simplePos x="0" y="0"/>
+            <wp:positionH relativeFrom="column">
+              <wp:posOffset>52070</wp:posOffset>
+            </wp:positionH>
+            <wp:positionV relativeFrom="paragraph">
+              <wp:posOffset>76835</wp:posOffset>
+            </wp:positionV>
             <wp:extent cx="5724525" cy="6686550"/>
-            <wp:effectExtent l="0" t="0" r="9525" b="0"/>
+            <wp:effectExtent l="0" t="0" r="0" b="0"/>
+            <wp:wrapNone/>
             <wp:docPr id="5" name="Picture 5" descr="C:\Users\Jirachai\AppData\Local\Microsoft\Windows\INetCache\Content.Word\sequence_diagram.jpg"/>
             <wp:cNvGraphicFramePr>
               <a:graphicFrameLocks xmlns:a="http://schemas.openxmlformats.org/drawingml/2006/main" noChangeAspect="1"/>
@@ -1384,7 +1643,13 @@
                 </pic:pic>
               </a:graphicData>
             </a:graphic>
-          </wp:inline>
+            <wp14:sizeRelH relativeFrom="page">
+              <wp14:pctWidth>0</wp14:pctWidth>
+            </wp14:sizeRelH>
+            <wp14:sizeRelV relativeFrom="page">
+              <wp14:pctHeight>0</wp14:pctHeight>
+            </wp14:sizeRelV>
+          </wp:anchor>
         </w:drawing>
       </w:r>
     </w:p>
@@ -1415,34 +1680,259 @@
     <w:p>
       <w:pPr>
         <w:rPr>
-          <w:sz w:val="28"/>
-          <w:szCs w:val="32"/>
-        </w:rPr>
-      </w:pPr>
-    </w:p>
-    <w:p>
-      <w:pPr>
-        <w:rPr>
-          <w:sz w:val="28"/>
-          <w:szCs w:val="32"/>
-        </w:rPr>
-      </w:pPr>
-    </w:p>
-    <w:p>
-      <w:pPr>
-        <w:rPr>
-          <w:rFonts w:ascii="Times New Roman" w:hAnsi="Times New Roman" w:cs="Times New Roman"/>
+          <w:rFonts w:cs="Times New Roman"/>
           <w:sz w:val="32"/>
           <w:szCs w:val="36"/>
         </w:rPr>
       </w:pPr>
-      <w:bookmarkStart w:id="0" w:name="_GoBack"/>
-      <w:bookmarkEnd w:id="0"/>
-      <w:r>
-        <w:rPr>
-          <w:rFonts w:ascii="Times New Roman" w:hAnsi="Times New Roman" w:cs="Times New Roman"/>
+    </w:p>
+    <w:p>
+      <w:pPr>
+        <w:rPr>
+          <w:rFonts w:cs="Times New Roman"/>
           <w:sz w:val="32"/>
           <w:szCs w:val="36"/>
+        </w:rPr>
+      </w:pPr>
+    </w:p>
+    <w:p>
+      <w:pPr>
+        <w:rPr>
+          <w:rFonts w:cs="Times New Roman"/>
+          <w:sz w:val="32"/>
+          <w:szCs w:val="36"/>
+        </w:rPr>
+      </w:pPr>
+    </w:p>
+    <w:p>
+      <w:pPr>
+        <w:rPr>
+          <w:rFonts w:cs="Times New Roman"/>
+          <w:sz w:val="32"/>
+          <w:szCs w:val="36"/>
+        </w:rPr>
+      </w:pPr>
+    </w:p>
+    <w:p>
+      <w:pPr>
+        <w:rPr>
+          <w:rFonts w:cs="Times New Roman"/>
+          <w:sz w:val="32"/>
+          <w:szCs w:val="36"/>
+        </w:rPr>
+      </w:pPr>
+    </w:p>
+    <w:p>
+      <w:pPr>
+        <w:rPr>
+          <w:rFonts w:cs="Times New Roman"/>
+          <w:sz w:val="32"/>
+          <w:szCs w:val="36"/>
+        </w:rPr>
+      </w:pPr>
+    </w:p>
+    <w:p>
+      <w:pPr>
+        <w:rPr>
+          <w:rFonts w:cs="Times New Roman"/>
+          <w:sz w:val="32"/>
+          <w:szCs w:val="36"/>
+        </w:rPr>
+      </w:pPr>
+    </w:p>
+    <w:p>
+      <w:pPr>
+        <w:rPr>
+          <w:rFonts w:cs="Times New Roman"/>
+          <w:sz w:val="32"/>
+          <w:szCs w:val="36"/>
+        </w:rPr>
+      </w:pPr>
+    </w:p>
+    <w:p>
+      <w:pPr>
+        <w:rPr>
+          <w:rFonts w:cs="Times New Roman"/>
+          <w:sz w:val="32"/>
+          <w:szCs w:val="36"/>
+        </w:rPr>
+      </w:pPr>
+    </w:p>
+    <w:p>
+      <w:pPr>
+        <w:rPr>
+          <w:rFonts w:cs="Times New Roman"/>
+          <w:sz w:val="32"/>
+          <w:szCs w:val="36"/>
+        </w:rPr>
+      </w:pPr>
+    </w:p>
+    <w:p>
+      <w:pPr>
+        <w:rPr>
+          <w:rFonts w:cs="Times New Roman"/>
+          <w:sz w:val="32"/>
+          <w:szCs w:val="36"/>
+        </w:rPr>
+      </w:pPr>
+    </w:p>
+    <w:p>
+      <w:pPr>
+        <w:rPr>
+          <w:rFonts w:cs="Times New Roman"/>
+          <w:sz w:val="32"/>
+          <w:szCs w:val="36"/>
+        </w:rPr>
+      </w:pPr>
+    </w:p>
+    <w:p>
+      <w:pPr>
+        <w:rPr>
+          <w:rFonts w:cs="Times New Roman"/>
+          <w:sz w:val="32"/>
+          <w:szCs w:val="36"/>
+        </w:rPr>
+      </w:pPr>
+    </w:p>
+    <w:p>
+      <w:pPr>
+        <w:rPr>
+          <w:rFonts w:cs="Times New Roman"/>
+          <w:sz w:val="32"/>
+          <w:szCs w:val="36"/>
+        </w:rPr>
+      </w:pPr>
+    </w:p>
+    <w:p>
+      <w:pPr>
+        <w:rPr>
+          <w:rFonts w:cs="Times New Roman"/>
+          <w:sz w:val="32"/>
+          <w:szCs w:val="36"/>
+        </w:rPr>
+      </w:pPr>
+    </w:p>
+    <w:p>
+      <w:pPr>
+        <w:rPr>
+          <w:rFonts w:cs="Times New Roman"/>
+          <w:sz w:val="32"/>
+          <w:szCs w:val="36"/>
+        </w:rPr>
+      </w:pPr>
+    </w:p>
+    <w:p>
+      <w:pPr>
+        <w:rPr>
+          <w:rFonts w:cs="Times New Roman"/>
+          <w:sz w:val="32"/>
+          <w:szCs w:val="36"/>
+        </w:rPr>
+      </w:pPr>
+    </w:p>
+    <w:p>
+      <w:pPr>
+        <w:rPr>
+          <w:rFonts w:cs="Times New Roman"/>
+          <w:sz w:val="32"/>
+          <w:szCs w:val="36"/>
+        </w:rPr>
+      </w:pPr>
+    </w:p>
+    <w:p>
+      <w:pPr>
+        <w:rPr>
+          <w:rFonts w:cs="Times New Roman"/>
+          <w:sz w:val="32"/>
+          <w:szCs w:val="36"/>
+        </w:rPr>
+      </w:pPr>
+    </w:p>
+    <w:p>
+      <w:pPr>
+        <w:rPr>
+          <w:rFonts w:cs="Times New Roman"/>
+          <w:sz w:val="32"/>
+          <w:szCs w:val="36"/>
+        </w:rPr>
+      </w:pPr>
+    </w:p>
+    <w:p>
+      <w:pPr>
+        <w:rPr>
+          <w:rFonts w:cs="Times New Roman"/>
+          <w:sz w:val="32"/>
+          <w:szCs w:val="36"/>
+        </w:rPr>
+      </w:pPr>
+    </w:p>
+    <w:p>
+      <w:pPr>
+        <w:rPr>
+          <w:rFonts w:cs="Times New Roman"/>
+          <w:sz w:val="32"/>
+          <w:szCs w:val="36"/>
+        </w:rPr>
+      </w:pPr>
+    </w:p>
+    <w:p>
+      <w:pPr>
+        <w:rPr>
+          <w:rFonts w:cs="Times New Roman"/>
+          <w:sz w:val="32"/>
+          <w:szCs w:val="36"/>
+        </w:rPr>
+      </w:pPr>
+    </w:p>
+    <w:p>
+      <w:pPr>
+        <w:rPr>
+          <w:rFonts w:cs="Times New Roman"/>
+          <w:sz w:val="32"/>
+          <w:szCs w:val="36"/>
+        </w:rPr>
+      </w:pPr>
+    </w:p>
+    <w:p>
+      <w:pPr>
+        <w:rPr>
+          <w:rFonts w:cs="Times New Roman"/>
+          <w:sz w:val="32"/>
+          <w:szCs w:val="36"/>
+        </w:rPr>
+      </w:pPr>
+    </w:p>
+    <w:p>
+      <w:pPr>
+        <w:rPr>
+          <w:rFonts w:cs="Times New Roman"/>
+          <w:sz w:val="32"/>
+          <w:szCs w:val="36"/>
+        </w:rPr>
+      </w:pPr>
+    </w:p>
+    <w:p>
+      <w:pPr>
+        <w:rPr>
+          <w:rFonts w:cs="Times New Roman"/>
+          <w:sz w:val="28"/>
+          <w:szCs w:val="32"/>
+        </w:rPr>
+      </w:pPr>
+    </w:p>
+    <w:p>
+      <w:pPr>
+        <w:rPr>
+          <w:rFonts w:cs="Times New Roman"/>
+          <w:sz w:val="28"/>
+          <w:szCs w:val="32"/>
+        </w:rPr>
+      </w:pPr>
+      <w:r>
+        <w:rPr>
+          <w:rFonts w:cs="Times New Roman"/>
+          <w:sz w:val="28"/>
+          <w:szCs w:val="32"/>
         </w:rPr>
         <w:lastRenderedPageBreak/>
         <w:t>Use Case Diagram</w:t>
@@ -1755,28 +2245,14 @@
       </w:pPr>
       <w:r>
         <w:rPr>
-          <w:rFonts w:ascii="Times New Roman" w:hAnsi="Times New Roman" w:cs="Times New Roman"/>
-          <w:sz w:val="28"/>
-        </w:rPr>
-        <w:t>From diagram above, the first step</w:t>
-      </w:r>
-      <w:r>
-        <w:rPr>
-          <w:rFonts w:ascii="Times New Roman" w:hAnsi="Times New Roman" w:cs="Times New Roman"/>
-          <w:sz w:val="28"/>
-        </w:rPr>
-        <w:t xml:space="preserve"> is</w:t>
-      </w:r>
-      <w:r>
-        <w:rPr>
-          <w:rFonts w:ascii="Times New Roman" w:hAnsi="Times New Roman" w:cs="Times New Roman"/>
-          <w:sz w:val="28"/>
-        </w:rPr>
-        <w:t xml:space="preserve"> input data into the system then the system will read the file in to 2D array</w:t>
-      </w:r>
-      <w:r>
-        <w:rPr>
-          <w:rFonts w:ascii="Times New Roman" w:hAnsi="Times New Roman" w:cs="Angsana New"/>
+          <w:rFonts w:cs="Times New Roman"/>
+          <w:sz w:val="28"/>
+        </w:rPr>
+        <w:t>From diagram above, the first step is input data into the system then the system will read the file in to 2D array</w:t>
+      </w:r>
+      <w:r>
+        <w:rPr>
+          <w:rFonts w:cs="Angsana New"/>
           <w:sz w:val="28"/>
           <w:szCs w:val="28"/>
           <w:cs/>
@@ -1785,14 +2261,14 @@
       </w:r>
       <w:r>
         <w:rPr>
-          <w:rFonts w:ascii="Times New Roman" w:hAnsi="Times New Roman" w:cs="Times New Roman"/>
+          <w:rFonts w:cs="Times New Roman"/>
           <w:sz w:val="28"/>
         </w:rPr>
         <w:t>The second step system will calculate min and max value to draw the map</w:t>
       </w:r>
       <w:r>
         <w:rPr>
-          <w:rFonts w:ascii="Times New Roman" w:hAnsi="Times New Roman" w:cs="Angsana New"/>
+          <w:rFonts w:cs="Angsana New"/>
           <w:sz w:val="28"/>
           <w:szCs w:val="28"/>
           <w:cs/>
@@ -1801,28 +2277,14 @@
       </w:r>
       <w:r>
         <w:rPr>
-          <w:rFonts w:ascii="Times New Roman" w:hAnsi="Times New Roman" w:cs="Times New Roman"/>
-          <w:sz w:val="28"/>
-        </w:rPr>
-        <w:t xml:space="preserve">The third step system will find lowest elevation from staring row and calculate to move </w:t>
-      </w:r>
-      <w:r>
-        <w:rPr>
-          <w:rFonts w:ascii="Times New Roman" w:hAnsi="Times New Roman" w:cs="Times New Roman"/>
-          <w:sz w:val="28"/>
-        </w:rPr>
-        <w:t xml:space="preserve">forward to other lowest </w:t>
-      </w:r>
-      <w:r>
-        <w:rPr>
-          <w:rFonts w:ascii="Times New Roman" w:hAnsi="Times New Roman" w:cs="Times New Roman"/>
-          <w:sz w:val="28"/>
-        </w:rPr>
-        <w:t>elevation</w:t>
-      </w:r>
-      <w:r>
-        <w:rPr>
-          <w:rFonts w:ascii="Times New Roman" w:hAnsi="Times New Roman" w:cs="Angsana New"/>
+          <w:rFonts w:cs="Times New Roman"/>
+          <w:sz w:val="28"/>
+        </w:rPr>
+        <w:t>The third step system will find lowest elevation from staring row and calculate to move forward to other lowest elevation</w:t>
+      </w:r>
+      <w:r>
+        <w:rPr>
+          <w:rFonts w:cs="Angsana New"/>
           <w:sz w:val="28"/>
           <w:szCs w:val="28"/>
           <w:cs/>
@@ -1831,14 +2293,14 @@
       </w:r>
       <w:r>
         <w:rPr>
-          <w:rFonts w:ascii="Times New Roman" w:hAnsi="Times New Roman" w:cs="Times New Roman"/>
+          <w:rFonts w:cs="Times New Roman"/>
           <w:sz w:val="28"/>
         </w:rPr>
         <w:t>Last step is find and draw the lowest elevation form the whole map</w:t>
       </w:r>
       <w:r>
         <w:rPr>
-          <w:rFonts w:ascii="Times New Roman" w:hAnsi="Times New Roman" w:cs="Angsana New"/>
+          <w:rFonts w:cs="Angsana New"/>
           <w:sz w:val="28"/>
           <w:szCs w:val="28"/>
           <w:cs/>
@@ -1857,7 +2319,7 @@
 </file>
 
 <file path=word/endnotes.xml><?xml version="1.0" encoding="utf-8"?>
-<w:endnotes xmlns:wpc="http://schemas.microsoft.com/office/word/2010/wordprocessingCanvas" xmlns:cx="http://schemas.microsoft.com/office/drawing/2014/chartex" xmlns:cx1="http://schemas.microsoft.com/office/drawing/2015/9/8/chartex" xmlns:cx2="http://schemas.microsoft.com/office/drawing/2015/10/21/chartex" xmlns:cx3="http://schemas.microsoft.com/office/drawing/2016/5/9/chartex" xmlns:cx4="http://schemas.microsoft.com/office/drawing/2016/5/10/chartex" xmlns:cx5="http://schemas.microsoft.com/office/drawing/2016/5/11/chartex" xmlns:mc="http://schemas.openxmlformats.org/markup-compatibility/2006" xmlns:o="urn:schemas-microsoft-com:office:office" xmlns:r="http://schemas.openxmlformats.org/officeDocument/2006/relationships" xmlns:m="http://schemas.openxmlformats.org/officeDocument/2006/math" xmlns:v="urn:schemas-microsoft-com:vml" xmlns:wp14="http://schemas.microsoft.com/office/word/2010/wordprocessingDrawing" xmlns:wp="http://schemas.openxmlformats.org/drawingml/2006/wordprocessingDrawing" xmlns:w10="urn:schemas-microsoft-com:office:word" xmlns:w="http://schemas.openxmlformats.org/wordprocessingml/2006/main" xmlns:w14="http://schemas.microsoft.com/office/word/2010/wordml" xmlns:w15="http://schemas.microsoft.com/office/word/2012/wordml" xmlns:w16se="http://schemas.microsoft.com/office/word/2015/wordml/symex" xmlns:wpg="http://schemas.microsoft.com/office/word/2010/wordprocessingGroup" xmlns:wpi="http://schemas.microsoft.com/office/word/2010/wordprocessingInk" xmlns:wne="http://schemas.microsoft.com/office/word/2006/wordml" xmlns:wps="http://schemas.microsoft.com/office/word/2010/wordprocessingShape" mc:Ignorable="w14 w15 w16se wp14">
+<w:endnotes xmlns:wpc="http://schemas.microsoft.com/office/word/2010/wordprocessingCanvas" xmlns:mo="http://schemas.microsoft.com/office/mac/office/2008/main" xmlns:mc="http://schemas.openxmlformats.org/markup-compatibility/2006" xmlns:mv="urn:schemas-microsoft-com:mac:vml" xmlns:o="urn:schemas-microsoft-com:office:office" xmlns:r="http://schemas.openxmlformats.org/officeDocument/2006/relationships" xmlns:m="http://schemas.openxmlformats.org/officeDocument/2006/math" xmlns:v="urn:schemas-microsoft-com:vml" xmlns:wp14="http://schemas.microsoft.com/office/word/2010/wordprocessingDrawing" xmlns:wp="http://schemas.openxmlformats.org/drawingml/2006/wordprocessingDrawing" xmlns:w10="urn:schemas-microsoft-com:office:word" xmlns:w="http://schemas.openxmlformats.org/wordprocessingml/2006/main" xmlns:w14="http://schemas.microsoft.com/office/word/2010/wordml" xmlns:w15="http://schemas.microsoft.com/office/word/2012/wordml" xmlns:wpg="http://schemas.microsoft.com/office/word/2010/wordprocessingGroup" xmlns:wpi="http://schemas.microsoft.com/office/word/2010/wordprocessingInk" xmlns:wne="http://schemas.microsoft.com/office/word/2006/wordml" xmlns:wps="http://schemas.microsoft.com/office/word/2010/wordprocessingShape" mc:Ignorable="w14 w15 wp14">
   <w:endnote w:type="separator" w:id="-1">
     <w:p>
       <w:r>
@@ -1876,7 +2338,7 @@
 </file>
 
 <file path=word/footnotes.xml><?xml version="1.0" encoding="utf-8"?>
-<w:footnotes xmlns:wpc="http://schemas.microsoft.com/office/word/2010/wordprocessingCanvas" xmlns:cx="http://schemas.microsoft.com/office/drawing/2014/chartex" xmlns:cx1="http://schemas.microsoft.com/office/drawing/2015/9/8/chartex" xmlns:cx2="http://schemas.microsoft.com/office/drawing/2015/10/21/chartex" xmlns:cx3="http://schemas.microsoft.com/office/drawing/2016/5/9/chartex" xmlns:cx4="http://schemas.microsoft.com/office/drawing/2016/5/10/chartex" xmlns:cx5="http://schemas.microsoft.com/office/drawing/2016/5/11/chartex" xmlns:mc="http://schemas.openxmlformats.org/markup-compatibility/2006" xmlns:o="urn:schemas-microsoft-com:office:office" xmlns:r="http://schemas.openxmlformats.org/officeDocument/2006/relationships" xmlns:m="http://schemas.openxmlformats.org/officeDocument/2006/math" xmlns:v="urn:schemas-microsoft-com:vml" xmlns:wp14="http://schemas.microsoft.com/office/word/2010/wordprocessingDrawing" xmlns:wp="http://schemas.openxmlformats.org/drawingml/2006/wordprocessingDrawing" xmlns:w10="urn:schemas-microsoft-com:office:word" xmlns:w="http://schemas.openxmlformats.org/wordprocessingml/2006/main" xmlns:w14="http://schemas.microsoft.com/office/word/2010/wordml" xmlns:w15="http://schemas.microsoft.com/office/word/2012/wordml" xmlns:w16se="http://schemas.microsoft.com/office/word/2015/wordml/symex" xmlns:wpg="http://schemas.microsoft.com/office/word/2010/wordprocessingGroup" xmlns:wpi="http://schemas.microsoft.com/office/word/2010/wordprocessingInk" xmlns:wne="http://schemas.microsoft.com/office/word/2006/wordml" xmlns:wps="http://schemas.microsoft.com/office/word/2010/wordprocessingShape" mc:Ignorable="w14 w15 w16se wp14">
+<w:footnotes xmlns:wpc="http://schemas.microsoft.com/office/word/2010/wordprocessingCanvas" xmlns:mo="http://schemas.microsoft.com/office/mac/office/2008/main" xmlns:mc="http://schemas.openxmlformats.org/markup-compatibility/2006" xmlns:mv="urn:schemas-microsoft-com:mac:vml" xmlns:o="urn:schemas-microsoft-com:office:office" xmlns:r="http://schemas.openxmlformats.org/officeDocument/2006/relationships" xmlns:m="http://schemas.openxmlformats.org/officeDocument/2006/math" xmlns:v="urn:schemas-microsoft-com:vml" xmlns:wp14="http://schemas.microsoft.com/office/word/2010/wordprocessingDrawing" xmlns:wp="http://schemas.openxmlformats.org/drawingml/2006/wordprocessingDrawing" xmlns:w10="urn:schemas-microsoft-com:office:word" xmlns:w="http://schemas.openxmlformats.org/wordprocessingml/2006/main" xmlns:w14="http://schemas.microsoft.com/office/word/2010/wordml" xmlns:w15="http://schemas.microsoft.com/office/word/2012/wordml" xmlns:wpg="http://schemas.microsoft.com/office/word/2010/wordprocessingGroup" xmlns:wpi="http://schemas.microsoft.com/office/word/2010/wordprocessingInk" xmlns:wne="http://schemas.microsoft.com/office/word/2006/wordml" xmlns:wps="http://schemas.microsoft.com/office/word/2010/wordprocessingShape" mc:Ignorable="w14 w15 wp14">
   <w:footnote w:type="separator" w:id="-1">
     <w:p>
       <w:r>
@@ -1895,7 +2357,7 @@
 </file>
 
 <file path=word/styles.xml><?xml version="1.0" encoding="utf-8"?>
-<w:styles xmlns:mc="http://schemas.openxmlformats.org/markup-compatibility/2006" xmlns:r="http://schemas.openxmlformats.org/officeDocument/2006/relationships" xmlns:w="http://schemas.openxmlformats.org/wordprocessingml/2006/main" xmlns:w14="http://schemas.microsoft.com/office/word/2010/wordml" xmlns:w15="http://schemas.microsoft.com/office/word/2012/wordml" xmlns:w16se="http://schemas.microsoft.com/office/word/2015/wordml/symex" mc:Ignorable="w14 w15 w16se">
+<w:styles xmlns:mc="http://schemas.openxmlformats.org/markup-compatibility/2006" xmlns:r="http://schemas.openxmlformats.org/officeDocument/2006/relationships" xmlns:w="http://schemas.openxmlformats.org/wordprocessingml/2006/main" xmlns:w14="http://schemas.microsoft.com/office/word/2010/wordml" xmlns:w15="http://schemas.microsoft.com/office/word/2012/wordml" mc:Ignorable="w14 w15">
   <w:docDefaults>
     <w:rPrDefault>
       <w:rPr>
@@ -1907,7 +2369,7 @@
     </w:rPrDefault>
     <w:pPrDefault/>
   </w:docDefaults>
-  <w:latentStyles w:defLockedState="0" w:defUIPriority="99" w:defSemiHidden="0" w:defUnhideWhenUsed="0" w:defQFormat="0" w:count="374">
+  <w:latentStyles w:defLockedState="0" w:defUIPriority="99" w:defSemiHidden="0" w:defUnhideWhenUsed="0" w:defQFormat="0" w:count="380">
     <w:lsdException w:name="Normal" w:uiPriority="0" w:qFormat="1"/>
     <w:lsdException w:name="heading 1" w:uiPriority="9" w:qFormat="1"/>
     <w:lsdException w:name="heading 2" w:semiHidden="1" w:uiPriority="9" w:unhideWhenUsed="1" w:qFormat="1"/>
@@ -2013,6 +2475,7 @@
     <w:lsdException w:name="HTML Sample" w:semiHidden="1" w:unhideWhenUsed="1"/>
     <w:lsdException w:name="HTML Typewriter" w:semiHidden="1" w:unhideWhenUsed="1"/>
     <w:lsdException w:name="HTML Variable" w:semiHidden="1" w:unhideWhenUsed="1"/>
+    <w:lsdException w:name="Normal Table" w:semiHidden="1" w:unhideWhenUsed="1"/>
     <w:lsdException w:name="annotation subject" w:semiHidden="1" w:unhideWhenUsed="1"/>
     <w:lsdException w:name="No List" w:semiHidden="1" w:unhideWhenUsed="1"/>
     <w:lsdException w:name="Outline List 1" w:semiHidden="1" w:unhideWhenUsed="1"/>
@@ -2057,6 +2520,7 @@
     <w:lsdException w:name="Table Professional" w:semiHidden="1" w:unhideWhenUsed="1"/>
     <w:lsdException w:name="Table Subtle 1" w:semiHidden="1" w:unhideWhenUsed="1"/>
     <w:lsdException w:name="Table Subtle 2" w:semiHidden="1" w:unhideWhenUsed="1"/>
+    <w:lsdException w:name="Table Web 1" w:semiHidden="1" w:unhideWhenUsed="1"/>
     <w:lsdException w:name="Table Web 2" w:semiHidden="1" w:unhideWhenUsed="1"/>
     <w:lsdException w:name="Table Web 3" w:semiHidden="1" w:unhideWhenUsed="1"/>
     <w:lsdException w:name="Balloon Text" w:semiHidden="1" w:unhideWhenUsed="1"/>
@@ -2277,9 +2741,6 @@
     <w:lsdException w:name="List Table 5 Dark Accent 6" w:uiPriority="50"/>
     <w:lsdException w:name="List Table 6 Colorful Accent 6" w:uiPriority="51"/>
     <w:lsdException w:name="List Table 7 Colorful Accent 6" w:uiPriority="52"/>
-    <w:lsdException w:name="Mention" w:semiHidden="1" w:unhideWhenUsed="1"/>
-    <w:lsdException w:name="Smart Hyperlink" w:semiHidden="1" w:unhideWhenUsed="1"/>
-    <w:lsdException w:name="Hashtag" w:semiHidden="1" w:unhideWhenUsed="1"/>
   </w:latentStyles>
   <w:style w:type="paragraph" w:default="1" w:styleId="Normal">
     <w:name w:val="Normal"/>

</xml_diff>

<commit_message>
Fixed Use case diagram and Doc
</commit_message>
<xml_diff>
--- a/Mountain_Path_report.docx
+++ b/Mountain_Path_report.docx
@@ -346,8 +346,6 @@
           <w:szCs w:val="26"/>
         </w:rPr>
       </w:pPr>
-      <w:bookmarkStart w:id="0" w:name="_GoBack"/>
-      <w:bookmarkEnd w:id="0"/>
       <w:proofErr w:type="spellStart"/>
       <w:proofErr w:type="gramStart"/>
       <w:r>
@@ -1954,6 +1952,14 @@
           <w:szCs w:val="32"/>
         </w:rPr>
       </w:pPr>
+    </w:p>
+    <w:p>
+      <w:pPr>
+        <w:rPr>
+          <w:sz w:val="28"/>
+          <w:szCs w:val="32"/>
+        </w:rPr>
+      </w:pPr>
       <w:r>
         <w:rPr>
           <w:noProof/>
@@ -1961,18 +1967,18 @@
           <w:szCs w:val="32"/>
         </w:rPr>
         <w:drawing>
-          <wp:anchor distT="0" distB="0" distL="114300" distR="114300" simplePos="0" relativeHeight="251661312" behindDoc="0" locked="0" layoutInCell="1" allowOverlap="1" wp14:anchorId="5B8263F5" wp14:editId="1DD9270F">
+          <wp:anchor distT="0" distB="0" distL="114300" distR="114300" simplePos="0" relativeHeight="251663360" behindDoc="1" locked="0" layoutInCell="1" allowOverlap="1" wp14:anchorId="2F5062FC" wp14:editId="6072B658">
             <wp:simplePos x="0" y="0"/>
             <wp:positionH relativeFrom="column">
-              <wp:posOffset>1371600</wp:posOffset>
+              <wp:posOffset>55733</wp:posOffset>
             </wp:positionH>
             <wp:positionV relativeFrom="paragraph">
-              <wp:posOffset>96520</wp:posOffset>
+              <wp:posOffset>33753</wp:posOffset>
             </wp:positionV>
-            <wp:extent cx="2767965" cy="5324475"/>
-            <wp:effectExtent l="0" t="0" r="127635" b="180975"/>
-            <wp:wrapSquare wrapText="bothSides"/>
-            <wp:docPr id="4" name="Picture 4"/>
+            <wp:extent cx="5727700" cy="5239385"/>
+            <wp:effectExtent l="0" t="0" r="12700" b="0"/>
+            <wp:wrapNone/>
+            <wp:docPr id="6" name="Picture 6"/>
             <wp:cNvGraphicFramePr>
               <a:graphicFrameLocks xmlns:a="http://schemas.openxmlformats.org/drawingml/2006/main" noChangeAspect="1"/>
             </wp:cNvGraphicFramePr>
@@ -1980,7 +1986,7 @@
               <a:graphicData uri="http://schemas.openxmlformats.org/drawingml/2006/picture">
                 <pic:pic xmlns:pic="http://schemas.openxmlformats.org/drawingml/2006/picture">
                   <pic:nvPicPr>
-                    <pic:cNvPr id="4" name="6d3fa8d0.png"/>
+                    <pic:cNvPr id="6" name="image_Use_case.png"/>
                     <pic:cNvPicPr/>
                   </pic:nvPicPr>
                   <pic:blipFill>
@@ -1998,21 +2004,11 @@
                   <pic:spPr>
                     <a:xfrm>
                       <a:off x="0" y="0"/>
-                      <a:ext cx="2767965" cy="5324475"/>
+                      <a:ext cx="5727700" cy="5239385"/>
                     </a:xfrm>
                     <a:prstGeom prst="rect">
                       <a:avLst/>
                     </a:prstGeom>
-                    <a:ln>
-                      <a:noFill/>
-                    </a:ln>
-                    <a:effectLst>
-                      <a:outerShdw blurRad="292100" dist="139700" dir="2700000" algn="tl" rotWithShape="0">
-                        <a:srgbClr val="333333">
-                          <a:alpha val="65000"/>
-                        </a:srgbClr>
-                      </a:outerShdw>
-                    </a:effectLst>
                   </pic:spPr>
                 </pic:pic>
               </a:graphicData>
@@ -2226,14 +2222,8 @@
           <w:szCs w:val="32"/>
         </w:rPr>
       </w:pPr>
-    </w:p>
-    <w:p>
-      <w:pPr>
-        <w:rPr>
-          <w:sz w:val="28"/>
-          <w:szCs w:val="32"/>
-        </w:rPr>
-      </w:pPr>
+      <w:bookmarkStart w:id="0" w:name="_GoBack"/>
+      <w:bookmarkEnd w:id="0"/>
     </w:p>
     <w:p>
       <w:pPr>

</xml_diff>